<commit_message>
atualizacao dos documentos sprint 3
</commit_message>
<xml_diff>
--- a/docs/SP02 -Descrição do Processo de Negócio.docx
+++ b/docs/SP02 -Descrição do Processo de Negócio.docx
@@ -32,16 +32,26 @@
     </w:p>
     <w:p>
       <w:pPr>
-        <w:pStyle w:val="Ttulo2"/>
-        <w:suppressAutoHyphens/>
-        <w:rPr>
-          <w:rFonts w:ascii="Calibri" w:hAnsi="Calibri" w:cs="Arial"/>
-          <w:szCs w:val="24"/>
-          <w:lang w:val="pt-BR" w:eastAsia="pt-BR"/>
+        <w:rPr>
+          <w:lang w:eastAsia="pt-BR"/>
         </w:rPr>
       </w:pPr>
       <w:bookmarkStart w:id="2" w:name="_Toc506793644"/>
       <w:bookmarkStart w:id="3" w:name="_Toc520618175"/>
+      <w:r>
+        <w:rPr>
+          <w:lang w:eastAsia="pt-BR"/>
+        </w:rPr>
+        <w:t xml:space="preserve">Observação: Os modelos demonstrados abaixo podem ser acessos no seguinte link para visualização em maior resolução: </w:t>
+      </w:r>
+      <w:hyperlink r:id="rId8" w:history="1">
+        <w:r>
+          <w:rPr>
+            <w:rStyle w:val="Hyperlink"/>
+          </w:rPr>
+          <w:t>https://github.com/sarahjfreitas/tis2/tree/master/docs/Modelagem%20de%20Processos</w:t>
+        </w:r>
+      </w:hyperlink>
     </w:p>
     <w:p>
       <w:pPr>
@@ -179,7 +189,7 @@
                     <pic:cNvPicPr/>
                   </pic:nvPicPr>
                   <pic:blipFill>
-                    <a:blip r:embed="rId8">
+                    <a:blip r:embed="rId9">
                       <a:extLst>
                         <a:ext uri="{28A0092B-C50C-407E-A947-70E740481C1C}">
                           <a14:useLocalDpi xmlns:a14="http://schemas.microsoft.com/office/drawing/2010/main" val="0"/>
@@ -277,7 +287,7 @@
                     <pic:cNvPicPr/>
                   </pic:nvPicPr>
                   <pic:blipFill>
-                    <a:blip r:embed="rId9">
+                    <a:blip r:embed="rId10">
                       <a:extLst>
                         <a:ext uri="{28A0092B-C50C-407E-A947-70E740481C1C}">
                           <a14:useLocalDpi xmlns:a14="http://schemas.microsoft.com/office/drawing/2010/main" val="0"/>
@@ -406,7 +416,7 @@
                     <pic:cNvPicPr/>
                   </pic:nvPicPr>
                   <pic:blipFill>
-                    <a:blip r:embed="rId10">
+                    <a:blip r:embed="rId11">
                       <a:extLst>
                         <a:ext uri="{28A0092B-C50C-407E-A947-70E740481C1C}">
                           <a14:useLocalDpi xmlns:a14="http://schemas.microsoft.com/office/drawing/2010/main" val="0"/>
@@ -685,6 +695,26 @@
     </w:p>
     <w:p>
       <w:pPr>
+        <w:spacing w:after="0" w:line="240" w:lineRule="auto"/>
+        <w:rPr>
+          <w:rFonts w:cs="Arial"/>
+          <w:sz w:val="24"/>
+          <w:szCs w:val="24"/>
+          <w:lang w:eastAsia="pt-BR"/>
+        </w:rPr>
+      </w:pPr>
+      <w:r>
+        <w:rPr>
+          <w:rFonts w:cs="Arial"/>
+          <w:sz w:val="24"/>
+          <w:szCs w:val="24"/>
+          <w:lang w:eastAsia="pt-BR"/>
+        </w:rPr>
+        <w:br w:type="page"/>
+      </w:r>
+    </w:p>
+    <w:p>
+      <w:pPr>
         <w:pStyle w:val="Ttulo2"/>
         <w:suppressAutoHyphens/>
         <w:rPr>
@@ -701,6 +731,7 @@
           <w:szCs w:val="24"/>
           <w:lang w:val="pt-BR" w:eastAsia="pt-BR"/>
         </w:rPr>
+        <w:lastRenderedPageBreak/>
         <w:t>4</w:t>
       </w:r>
       <w:r>
@@ -769,7 +800,6 @@
           <w:rFonts w:ascii="Calibri" w:hAnsi="Calibri"/>
           <w:lang w:val="pt-BR"/>
         </w:rPr>
-        <w:lastRenderedPageBreak/>
         <w:t>4</w:t>
       </w:r>
       <w:r>
@@ -873,7 +903,7 @@
                     <pic:cNvPicPr/>
                   </pic:nvPicPr>
                   <pic:blipFill>
-                    <a:blip r:embed="rId11" cstate="print">
+                    <a:blip r:embed="rId12" cstate="print">
                       <a:extLst>
                         <a:ext uri="{28A0092B-C50C-407E-A947-70E740481C1C}">
                           <a14:useLocalDpi xmlns:a14="http://schemas.microsoft.com/office/drawing/2010/main" val="0"/>
@@ -1034,7 +1064,6 @@
           <w:rFonts w:ascii="Calibri" w:hAnsi="Calibri"/>
           <w:lang w:val="pt-BR"/>
         </w:rPr>
-        <w:lastRenderedPageBreak/>
         <w:t>4</w:t>
       </w:r>
       <w:r>
@@ -1280,7 +1309,7 @@
                     <pic:cNvPicPr/>
                   </pic:nvPicPr>
                   <pic:blipFill>
-                    <a:blip r:embed="rId12" cstate="print">
+                    <a:blip r:embed="rId13" cstate="print">
                       <a:extLst>
                         <a:ext uri="{28A0092B-C50C-407E-A947-70E740481C1C}">
                           <a14:useLocalDpi xmlns:a14="http://schemas.microsoft.com/office/drawing/2010/main" val="0"/>
@@ -1538,7 +1567,7 @@
                     </pic:cNvPicPr>
                   </pic:nvPicPr>
                   <pic:blipFill>
-                    <a:blip r:embed="rId13" cstate="print">
+                    <a:blip r:embed="rId14" cstate="print">
                       <a:extLst>
                         <a:ext uri="{28A0092B-C50C-407E-A947-70E740481C1C}">
                           <a14:useLocalDpi xmlns:a14="http://schemas.microsoft.com/office/drawing/2010/main" val="0"/>
@@ -2251,7 +2280,25 @@
                 <w:sz w:val="20"/>
                 <w:szCs w:val="20"/>
               </w:rPr>
-              <w:t xml:space="preserve"> e tarefas_status.</w:t>
+              <w:t xml:space="preserve"> e </w:t>
+            </w:r>
+            <w:proofErr w:type="spellStart"/>
+            <w:r>
+              <w:rPr>
+                <w:rFonts w:eastAsia="Times New Roman" w:cs="Calibri"/>
+                <w:sz w:val="20"/>
+                <w:szCs w:val="20"/>
+              </w:rPr>
+              <w:t>tarefas_status</w:t>
+            </w:r>
+            <w:proofErr w:type="spellEnd"/>
+            <w:r>
+              <w:rPr>
+                <w:rFonts w:eastAsia="Times New Roman" w:cs="Calibri"/>
+                <w:sz w:val="20"/>
+                <w:szCs w:val="20"/>
+              </w:rPr>
+              <w:t>.</w:t>
             </w:r>
           </w:p>
         </w:tc>
@@ -2421,13 +2468,23 @@
               </w:rPr>
               <w:t xml:space="preserve"> e </w:t>
             </w:r>
+            <w:proofErr w:type="spellStart"/>
             <w:r>
               <w:rPr>
                 <w:rFonts w:eastAsia="Times New Roman" w:cs="Calibri"/>
                 <w:sz w:val="20"/>
                 <w:szCs w:val="20"/>
               </w:rPr>
-              <w:t>tarefas_status.</w:t>
+              <w:t>tarefas_status</w:t>
+            </w:r>
+            <w:proofErr w:type="spellEnd"/>
+            <w:r>
+              <w:rPr>
+                <w:rFonts w:eastAsia="Times New Roman" w:cs="Calibri"/>
+                <w:sz w:val="20"/>
+                <w:szCs w:val="20"/>
+              </w:rPr>
+              <w:t>.</w:t>
             </w:r>
           </w:p>
         </w:tc>
@@ -2519,19 +2576,7 @@
               <w:rPr>
                 <w:rFonts w:eastAsia="Times New Roman" w:cs="Calibri"/>
               </w:rPr>
-              <w:t xml:space="preserve">Tempo médio de </w:t>
-            </w:r>
-            <w:r>
-              <w:rPr>
-                <w:rFonts w:eastAsia="Times New Roman" w:cs="Calibri"/>
-              </w:rPr>
-              <w:t>horas usadas n</w:t>
-            </w:r>
-            <w:r>
-              <w:rPr>
-                <w:rFonts w:eastAsia="Times New Roman" w:cs="Calibri"/>
-              </w:rPr>
-              <w:t>uma tarefa desde sua criação até quando foi finalizada.</w:t>
+              <w:t>Tempo médio de horas usadas numa tarefa desde sua criação até quando foi finalizada.</w:t>
             </w:r>
           </w:p>
         </w:tc>
@@ -2613,16 +2658,36 @@
                 <w:sz w:val="20"/>
                 <w:szCs w:val="20"/>
               </w:rPr>
-              <w:t>, tarefas_status</w:t>
+              <w:t xml:space="preserve">, </w:t>
             </w:r>
+            <w:proofErr w:type="spellStart"/>
             <w:r>
               <w:rPr>
                 <w:rFonts w:eastAsia="Times New Roman" w:cs="Calibri"/>
                 <w:sz w:val="20"/>
                 <w:szCs w:val="20"/>
               </w:rPr>
-              <w:t xml:space="preserve"> e tabela tarefas_horas</w:t>
+              <w:t>tarefas_status</w:t>
             </w:r>
+            <w:proofErr w:type="spellEnd"/>
+            <w:r>
+              <w:rPr>
+                <w:rFonts w:eastAsia="Times New Roman" w:cs="Calibri"/>
+                <w:sz w:val="20"/>
+                <w:szCs w:val="20"/>
+              </w:rPr>
+              <w:t xml:space="preserve"> e tabela </w:t>
+            </w:r>
+            <w:proofErr w:type="spellStart"/>
+            <w:r>
+              <w:rPr>
+                <w:rFonts w:eastAsia="Times New Roman" w:cs="Calibri"/>
+                <w:sz w:val="20"/>
+                <w:szCs w:val="20"/>
+              </w:rPr>
+              <w:t>tarefas_horas</w:t>
+            </w:r>
+            <w:proofErr w:type="spellEnd"/>
             <w:r>
               <w:rPr>
                 <w:rFonts w:eastAsia="Times New Roman" w:cs="Calibri"/>
@@ -2790,7 +2855,25 @@
                 <w:sz w:val="20"/>
                 <w:szCs w:val="20"/>
               </w:rPr>
-              <w:t>tarefas e tarefas_status.</w:t>
+              <w:t xml:space="preserve">tarefas e </w:t>
+            </w:r>
+            <w:proofErr w:type="spellStart"/>
+            <w:r>
+              <w:rPr>
+                <w:rFonts w:eastAsia="Times New Roman" w:cs="Calibri"/>
+                <w:sz w:val="20"/>
+                <w:szCs w:val="20"/>
+              </w:rPr>
+              <w:t>tarefas_status</w:t>
+            </w:r>
+            <w:proofErr w:type="spellEnd"/>
+            <w:r>
+              <w:rPr>
+                <w:rFonts w:eastAsia="Times New Roman" w:cs="Calibri"/>
+                <w:sz w:val="20"/>
+                <w:szCs w:val="20"/>
+              </w:rPr>
+              <w:t>.</w:t>
             </w:r>
           </w:p>
         </w:tc>
@@ -2906,8 +2989,6 @@
               </w:rPr>
               <w:t>Quantidade de tarefas retornadas / total de tarefas</w:t>
             </w:r>
-            <w:bookmarkStart w:id="13" w:name="_GoBack"/>
-            <w:bookmarkEnd w:id="13"/>
           </w:p>
         </w:tc>
         <w:tc>
@@ -2954,7 +3035,25 @@
                 <w:sz w:val="20"/>
                 <w:szCs w:val="20"/>
               </w:rPr>
-              <w:t>tarefas e tarefas_status.</w:t>
+              <w:t xml:space="preserve">tarefas e </w:t>
+            </w:r>
+            <w:proofErr w:type="spellStart"/>
+            <w:r>
+              <w:rPr>
+                <w:rFonts w:eastAsia="Times New Roman" w:cs="Calibri"/>
+                <w:sz w:val="20"/>
+                <w:szCs w:val="20"/>
+              </w:rPr>
+              <w:t>tarefas_status</w:t>
+            </w:r>
+            <w:proofErr w:type="spellEnd"/>
+            <w:r>
+              <w:rPr>
+                <w:rFonts w:eastAsia="Times New Roman" w:cs="Calibri"/>
+                <w:sz w:val="20"/>
+                <w:szCs w:val="20"/>
+              </w:rPr>
+              <w:t>.</w:t>
             </w:r>
           </w:p>
         </w:tc>
@@ -2992,7 +3091,7 @@
       </w:pPr>
     </w:p>
     <w:sectPr>
-      <w:headerReference w:type="default" r:id="rId14"/>
+      <w:headerReference w:type="default" r:id="rId15"/>
       <w:pgSz w:w="11906" w:h="16838"/>
       <w:pgMar w:top="1701" w:right="1134" w:bottom="426" w:left="1701" w:header="709" w:footer="709" w:gutter="0"/>
       <w:cols w:space="708"/>
@@ -8670,7 +8769,7 @@
 </file>
 
 <file path=customXml/itemProps1.xml><?xml version="1.0" encoding="utf-8"?>
-<ds:datastoreItem xmlns:ds="http://schemas.openxmlformats.org/officeDocument/2006/customXml" ds:itemID="{C52F1768-3C1F-4AB2-A96A-0F9FF2AF21EE}">
+<ds:datastoreItem xmlns:ds="http://schemas.openxmlformats.org/officeDocument/2006/customXml" ds:itemID="{7CADF208-526B-4E73-911C-03AF09CEDEC8}">
   <ds:schemaRefs>
     <ds:schemaRef ds:uri="http://schemas.openxmlformats.org/officeDocument/2006/bibliography"/>
   </ds:schemaRefs>

</xml_diff>